<commit_message>
syntax in monospaced font; any typos???
</commit_message>
<xml_diff>
--- a/key-handouts/models-equations-syntax-English/models-equations-syntax-English.docx
+++ b/key-handouts/models-equations-syntax-English/models-equations-syntax-English.docx
@@ -45,7 +45,7 @@
         <w:pStyle w:val="Date"/>
       </w:pPr>
       <w:r>
-        <w:t xml:space="preserve">2022-03-15</w:t>
+        <w:t xml:space="preserve">2022-12-29</w:t>
       </w:r>
     </w:p>
     <w:tbl>
@@ -55,10 +55,10 @@
         <w:tblLook w:firstRow="1" w:lastRow="0" w:firstColumn="0" w:lastColumn="0" w:noHBand="0" w:noVBand="0" w:val="0020"/>
       </w:tblPr>
       <w:tblGrid>
-        <w:gridCol w:w="1738"/>
-        <w:gridCol w:w="3283"/>
-        <w:gridCol w:w="1448"/>
-        <w:gridCol w:w="1448"/>
+        <w:gridCol w:w="1697"/>
+        <w:gridCol w:w="3205"/>
+        <w:gridCol w:w="1508"/>
+        <w:gridCol w:w="1508"/>
       </w:tblGrid>
       <w:tr>
         <w:trPr>
@@ -193,6 +193,9 @@
               <w:jc w:val="left"/>
             </w:pPr>
             <w:r>
+              <w:rPr>
+                <w:rStyle w:val="VerbatimChar"/>
+              </w:rPr>
               <w:t xml:space="preserve">mixed y</w:t>
             </w:r>
           </w:p>
@@ -430,6 +433,9 @@
               <w:jc w:val="left"/>
             </w:pPr>
             <w:r>
+              <w:rPr>
+                <w:rStyle w:val="VerbatimChar"/>
+              </w:rPr>
               <w:t xml:space="preserve">mixed y x</w:t>
             </w:r>
             <w:r>
@@ -439,13 +445,10 @@
               <w:t xml:space="preserve"> </w:t>
             </w:r>
             <w:r>
-              <w:t xml:space="preserve">mixed</w:t>
-            </w:r>
-            <w:r>
-              <w:t xml:space="preserve"> </w:t>
-            </w:r>
-            <w:r>
-              <w:t xml:space="preserve">y x z</w:t>
+              <w:rPr>
+                <w:rStyle w:val="VerbatimChar"/>
+              </w:rPr>
+              <w:t xml:space="preserve">mixed y x z</w:t>
             </w:r>
           </w:p>
         </w:tc>
@@ -629,13 +632,10 @@
               <w:jc w:val="left"/>
             </w:pPr>
             <w:r>
-              <w:t xml:space="preserve">mixed y ||</w:t>
-            </w:r>
-            <w:r>
-              <w:t xml:space="preserve"> </w:t>
-            </w:r>
-            <w:r>
-              <w:t xml:space="preserve">groupid:</w:t>
+              <w:rPr>
+                <w:rStyle w:val="VerbatimChar"/>
+              </w:rPr>
+              <w:t xml:space="preserve">mixed y || groupid:</w:t>
             </w:r>
           </w:p>
         </w:tc>
@@ -891,25 +891,19 @@
               <w:jc w:val="left"/>
             </w:pPr>
             <w:r>
-              <w:t xml:space="preserve">mixed y ||</w:t>
-            </w:r>
-            <w:r>
-              <w:t xml:space="preserve"> </w:t>
-            </w:r>
-            <w:r>
-              <w:t xml:space="preserve">groupid:</w:t>
-            </w:r>
-            <w:r>
-              <w:t xml:space="preserve"> </w:t>
-            </w:r>
-            <w:r>
-              <w:t xml:space="preserve">estat</w:t>
-            </w:r>
-            <w:r>
-              <w:t xml:space="preserve"> </w:t>
-            </w:r>
-            <w:r>
-              <w:t xml:space="preserve">icc</w:t>
+              <w:rPr>
+                <w:rStyle w:val="VerbatimChar"/>
+              </w:rPr>
+              <w:t xml:space="preserve">mixed y || groupid:</w:t>
+            </w:r>
+            <w:r>
+              <w:t xml:space="preserve"> </w:t>
+            </w:r>
+            <w:r>
+              <w:rPr>
+                <w:rStyle w:val="VerbatimChar"/>
+              </w:rPr>
+              <w:t xml:space="preserve">estat icc</w:t>
             </w:r>
           </w:p>
         </w:tc>
@@ -1257,37 +1251,19 @@
               <w:jc w:val="left"/>
             </w:pPr>
             <w:r>
-              <w:t xml:space="preserve">mixed y x</w:t>
-            </w:r>
-            <w:r>
-              <w:t xml:space="preserve"> </w:t>
-            </w:r>
-            <w:r>
-              <w:t xml:space="preserve">||</w:t>
-            </w:r>
-            <w:r>
-              <w:t xml:space="preserve"> </w:t>
-            </w:r>
-            <w:r>
-              <w:t xml:space="preserve">groupid:</w:t>
-            </w:r>
-            <w:r>
-              <w:t xml:space="preserve"> </w:t>
-            </w:r>
-            <w:r>
-              <w:t xml:space="preserve">mixed</w:t>
-            </w:r>
-            <w:r>
-              <w:t xml:space="preserve"> </w:t>
-            </w:r>
-            <w:r>
-              <w:t xml:space="preserve">y x z ||</w:t>
-            </w:r>
-            <w:r>
-              <w:t xml:space="preserve"> </w:t>
-            </w:r>
-            <w:r>
-              <w:t xml:space="preserve">groupid:</w:t>
+              <w:rPr>
+                <w:rStyle w:val="VerbatimChar"/>
+              </w:rPr>
+              <w:t xml:space="preserve">mixed y x || groupid:</w:t>
+            </w:r>
+            <w:r>
+              <w:t xml:space="preserve"> </w:t>
+            </w:r>
+            <w:r>
+              <w:rPr>
+                <w:rStyle w:val="VerbatimChar"/>
+              </w:rPr>
+              <w:t xml:space="preserve">mixed y x z || groupid:</w:t>
             </w:r>
           </w:p>
         </w:tc>
@@ -1570,19 +1546,10 @@
               <w:jc w:val="left"/>
             </w:pPr>
             <w:r>
-              <w:t xml:space="preserve">mixed y x</w:t>
-            </w:r>
-            <w:r>
-              <w:t xml:space="preserve"> </w:t>
-            </w:r>
-            <w:r>
-              <w:t xml:space="preserve">||</w:t>
-            </w:r>
-            <w:r>
-              <w:t xml:space="preserve"> </w:t>
-            </w:r>
-            <w:r>
-              <w:t xml:space="preserve">groupid: x</w:t>
+              <w:rPr>
+                <w:rStyle w:val="VerbatimChar"/>
+              </w:rPr>
+              <w:t xml:space="preserve">mixed y x || groupid: x</w:t>
             </w:r>
           </w:p>
         </w:tc>
@@ -1987,25 +1954,19 @@
               <w:jc w:val="left"/>
             </w:pPr>
             <w:r>
-              <w:t xml:space="preserve">mixed y x</w:t>
-            </w:r>
-            <w:r>
-              <w:t xml:space="preserve"> </w:t>
-            </w:r>
-            <w:r>
-              <w:t xml:space="preserve">z || ///</w:t>
-            </w:r>
-            <w:r>
-              <w:t xml:space="preserve"> </w:t>
-            </w:r>
-            <w:r>
-              <w:t xml:space="preserve">groupid:</w:t>
-            </w:r>
-            <w:r>
-              <w:t xml:space="preserve"> </w:t>
-            </w:r>
-            <w:r>
-              <w:t xml:space="preserve">x z</w:t>
+              <w:rPr>
+                <w:rStyle w:val="VerbatimChar"/>
+              </w:rPr>
+              <w:t xml:space="preserve">mixed y x z || ///</w:t>
+            </w:r>
+            <w:r>
+              <w:t xml:space="preserve"> </w:t>
+            </w:r>
+            <w:r>
+              <w:rPr>
+                <w:rStyle w:val="VerbatimChar"/>
+              </w:rPr>
+              <w:t xml:space="preserve">groupid: x z</w:t>
             </w:r>
           </w:p>
         </w:tc>

</xml_diff>